<commit_message>
committed outstanding changes for presentation script just for record keeping.
</commit_message>
<xml_diff>
--- a/LightningPresentation/Presentation Script.docx
+++ b/LightningPresentation/Presentation Script.docx
@@ -96,56 +96,50 @@
         <w:t xml:space="preserve"> </w:t>
       </w:r>
       <w:r>
-        <w:t>That’s why w</w:t>
-      </w:r>
-      <w:r>
-        <w:t xml:space="preserve">e </w:t>
+        <w:t xml:space="preserve">That’s why we </w:t>
       </w:r>
       <w:r>
         <w:t xml:space="preserve">went with </w:t>
       </w:r>
       <w:r>
-        <w:t>Logistic Regression, Random Forest, and SVM</w:t>
+        <w:t xml:space="preserve">Logistic Regression, Random Forest, and SVM </w:t>
+      </w:r>
+      <w:r>
+        <w:t>as</w:t>
+      </w:r>
+      <w:r>
+        <w:t xml:space="preserve"> these are good classifier models.</w:t>
       </w:r>
       <w:r>
         <w:t xml:space="preserve"> </w:t>
       </w:r>
       <w:r>
-        <w:t>as</w:t>
-      </w:r>
-      <w:r>
-        <w:t xml:space="preserve"> </w:t>
-      </w:r>
-      <w:r>
-        <w:t>these are good classifier models.</w:t>
-      </w:r>
-      <w:r>
-        <w:t xml:space="preserve"> </w:t>
-      </w:r>
-      <w:r>
         <w:t>W</w:t>
+      </w:r>
+      <w:r>
+        <w:t>e</w:t>
+      </w:r>
+      <w:r>
+        <w:t xml:space="preserve"> created</w:t>
+      </w:r>
+      <w:r>
+        <w:t xml:space="preserve"> a predictive </w:t>
+      </w:r>
+      <w:r>
+        <w:t>model to classify if the next data point would be a sliding or rotating state.</w:t>
+      </w:r>
+      <w:r>
+        <w:t xml:space="preserve"> At this point, we are only predicting the very next data point which is 10 seconds out.</w:t>
       </w:r>
       <w:bookmarkStart w:id="0" w:name="_GoBack"/>
       <w:bookmarkEnd w:id="0"/>
-      <w:r>
-        <w:t>e</w:t>
-      </w:r>
-      <w:r>
-        <w:t xml:space="preserve"> created</w:t>
-      </w:r>
-      <w:r>
-        <w:t xml:space="preserve"> a predictive </w:t>
-      </w:r>
-      <w:r>
-        <w:t>model to classify if the next data point would be a sliding or rotating state.</w:t>
-      </w:r>
-      <w:r>
-        <w:t xml:space="preserve"> </w:t>
-      </w:r>
     </w:p>
     <w:p>
       <w:r>
         <w:t>All 3 of our models performed well achieving greater than 97% accuracy. The Support Vector Machine Model performed the best at almost 99% accuracy.</w:t>
+      </w:r>
+      <w:r>
+        <w:t xml:space="preserve"> Logistic regression performed almost as well as SVM and ran much quicker.</w:t>
       </w:r>
     </w:p>
     <w:p>

</xml_diff>